<commit_message>
Sale Confirmation Language Support
</commit_message>
<xml_diff>
--- a/files/output2.docx
+++ b/files/output2.docx
@@ -1,10 +1,11 @@
 
 <file path=word/document.xml><?xml version="1.0" encoding="utf-8"?>
-<w:document xmlns:wpc="http://schemas.microsoft.com/office/word/2010/wordprocessingCanvas" xmlns:mc="http://schemas.openxmlformats.org/markup-compatibility/2006" xmlns:o="urn:schemas-microsoft-com:office:office" xmlns:r="http://schemas.openxmlformats.org/officeDocument/2006/relationships" xmlns:m="http://schemas.openxmlformats.org/officeDocument/2006/math" xmlns:v="urn:schemas-microsoft-com:vml" xmlns:wp14="http://schemas.microsoft.com/office/word/2010/wordprocessingDrawing" xmlns:wp="http://schemas.openxmlformats.org/drawingml/2006/wordprocessingDrawing" xmlns:w10="urn:schemas-microsoft-com:office:word" xmlns:w="http://schemas.openxmlformats.org/wordprocessingml/2006/main" xmlns:w14="http://schemas.microsoft.com/office/word/2010/wordml" xmlns:w15="http://schemas.microsoft.com/office/word/2012/wordml" xmlns:wpg="http://schemas.microsoft.com/office/word/2010/wordprocessingGroup" xmlns:wpi="http://schemas.microsoft.com/office/word/2010/wordprocessingInk" xmlns:wne="http://schemas.microsoft.com/office/word/2006/wordml" xmlns:wps="http://schemas.microsoft.com/office/word/2010/wordprocessingShape" mc:Ignorable="w14 w15 wp14">
+<w:document xmlns:wpc="http://schemas.microsoft.com/office/word/2010/wordprocessingCanvas" xmlns:mc="http://schemas.openxmlformats.org/markup-compatibility/2006" xmlns:o="urn:schemas-microsoft-com:office:office" xmlns:r="http://schemas.openxmlformats.org/officeDocument/2006/relationships" xmlns:m="http://schemas.openxmlformats.org/officeDocument/2006/math" xmlns:v="urn:schemas-microsoft-com:vml" xmlns:wp14="http://schemas.microsoft.com/office/word/2010/wordprocessingDrawing" xmlns:wp="http://schemas.openxmlformats.org/drawingml/2006/wordprocessingDrawing" xmlns:w10="urn:schemas-microsoft-com:office:word" xmlns:w="http://schemas.openxmlformats.org/wordprocessingml/2006/main" xmlns:w14="http://schemas.microsoft.com/office/word/2010/wordml" xmlns:w15="http://schemas.microsoft.com/office/word/2012/wordml" xmlns:wpg="http://schemas.microsoft.com/office/word/2010/wordprocessingGroup" xmlns:wpi="http://schemas.microsoft.com/office/word/2010/wordprocessingInk" xmlns:wne="http://schemas.microsoft.com/office/word/2006/wordml" xmlns:wps="http://schemas.microsoft.com/office/word/2010/wordprocessingShape" xmlns:a="http://schemas.openxmlformats.org/drawingml/2006/main" xmlns:pic="http://schemas.openxmlformats.org/drawingml/2006/picture" xmlns:a14="http://schemas.microsoft.com/office/drawing/2010/main" mc:Ignorable="w14 w15 wp14">
   <w:body>
-    <w:p xmlns:wp14="http://schemas.microsoft.com/office/word/2010/wordml" wp14:textId="29A2ECB6">
+    <w:p xmlns:wp14="http://schemas.microsoft.com/office/word/2010/wordml" wp14:textId="54C0A959">
       <w:pPr>
-        <w:jc w:val="center"/>
+        <w:pStyle w:val="Normal"/>
+        <w:jc w:val="left"/>
         <w:rPr>
           <w:b w:val="1"/>
           <w:bCs w:val="1"/>
@@ -12,6 +13,49 @@
           <w:szCs w:val="40"/>
         </w:rPr>
       </w:pPr>
+      <w:r>
+        <w:drawing>
+          <wp:inline xmlns:wp14="http://schemas.microsoft.com/office/word/2010/wordprocessingDrawing" wp14:editId="0BFAA744" wp14:anchorId="35D98BC4">
+            <wp:extent cx="1544320" cy="723900"/>
+            <wp:effectExtent l="0" t="0" r="0" b="0"/>
+            <wp:docPr id="1317089244" name="" title=""/>
+            <wp:cNvGraphicFramePr>
+              <a:graphicFrameLocks noChangeAspect="1"/>
+            </wp:cNvGraphicFramePr>
+            <a:graphic>
+              <a:graphicData uri="http://schemas.openxmlformats.org/drawingml/2006/picture">
+                <pic:pic>
+                  <pic:nvPicPr>
+                    <pic:cNvPr id="0" name=""/>
+                    <pic:cNvPicPr/>
+                  </pic:nvPicPr>
+                  <pic:blipFill>
+                    <a:blip r:embed="R7e63596c52bf4b76">
+                      <a:extLst>
+                        <a:ext xmlns:a="http://schemas.openxmlformats.org/drawingml/2006/main" uri="{28A0092B-C50C-407E-A947-70E740481C1C}">
+                          <a14:useLocalDpi val="0"/>
+                        </a:ext>
+                      </a:extLst>
+                    </a:blip>
+                    <a:stretch>
+                      <a:fillRect/>
+                    </a:stretch>
+                  </pic:blipFill>
+                  <pic:spPr>
+                    <a:xfrm>
+                      <a:off x="0" y="0"/>
+                      <a:ext cx="1544320" cy="723900"/>
+                    </a:xfrm>
+                    <a:prstGeom prst="rect">
+                      <a:avLst/>
+                    </a:prstGeom>
+                  </pic:spPr>
+                </pic:pic>
+              </a:graphicData>
+            </a:graphic>
+          </wp:inline>
+        </w:drawing>
+      </w:r>
       <w:r>
         <w:rPr>
           <w:b w:val="1"/>
@@ -122,7 +166,7 @@
                 <w:sz w:val="24"/>
                 <w:szCs w:val="24"/>
               </w:rPr>
-              <w:t xml:space="preserve">ORN-3-2022-1</w:t>
+              <w:t xml:space="preserve">ORN-1-2023-1</w:t>
             </w:r>
           </w:p>
         </w:tc>
@@ -239,7 +283,7 @@
                 <w:sz w:val="24"/>
                 <w:szCs w:val="24"/>
               </w:rPr>
-              <w:t xml:space="preserve">VNT METALx      3</w:t>
+              <w:t xml:space="preserve">SMS GROUP      1</w:t>
             </w:r>
           </w:p>
         </w:tc>
@@ -315,7 +359,7 @@
                 <w:sz w:val="24"/>
                 <w:szCs w:val="24"/>
               </w:rPr>
-              <w:t xml:space="preserve">28- 12-2022</w:t>
+              <w:t xml:space="preserve">29- 1-2023</w:t>
             </w:r>
           </w:p>
         </w:tc>
@@ -367,7 +411,7 @@
                 <w:sz w:val="24"/>
                 <w:szCs w:val="24"/>
               </w:rPr>
-              <w:t xml:space="preserve">özel istekler</w:t>
+              <w:t/>
             </w:r>
           </w:p>
         </w:tc>
@@ -444,7 +488,7 @@
                 <w:sz w:val="24"/>
                 <w:szCs w:val="24"/>
               </w:rPr>
-              <w:t xml:space="preserve">2022-12-01</w:t>
+              <w:t xml:space="preserve">2023-02-11</w:t>
             </w:r>
           </w:p>
         </w:tc>
@@ -521,7 +565,7 @@
                 <w:sz w:val="24"/>
                 <w:szCs w:val="24"/>
               </w:rPr>
-              <w:t xml:space="preserve">2022-12-02</w:t>
+              <w:t xml:space="preserve">2023-02-12</w:t>
             </w:r>
           </w:p>
         </w:tc>
@@ -601,7 +645,76 @@
                 <w:sz w:val="24"/>
                 <w:szCs w:val="24"/>
               </w:rPr>
-              <w:t xml:space="preserve">sum-update</w:t>
+              <w:t xml:space="preserve">s</w:t>
+            </w:r>
+          </w:p>
+        </w:tc>
+      </w:tr>
+      <w:tr>
+        <w:trPr>
+          <w:trHeight w:val="450"/>
+        </w:trPr>
+        <w:tc>
+          <w:tcPr>
+            <w:tcW w:w="3705" w:type="dxa"/>
+            <w:tcMar/>
+          </w:tcPr>
+          <w:p>
+            <w:pPr>
+              <w:pStyle w:val="Normal"/>
+              <w:rPr>
+                <w:b w:val="0"/>
+                <w:bCs w:val="0"/>
+                <w:sz w:val="20"/>
+                <w:szCs w:val="20"/>
+              </w:rPr>
+            </w:pPr>
+            <w:r>
+              <w:rPr>
+                <w:b w:val="0"/>
+                <w:bCs w:val="0"/>
+                <w:sz w:val="20"/>
+                <w:szCs w:val="20"/>
+              </w:rPr>
+              <w:t>Revision</w:t>
+            </w:r>
+          </w:p>
+        </w:tc>
+        <w:tc>
+          <w:tcPr>
+            <w:tcW w:w="5419" w:type="dxa"/>
+            <w:gridSpan w:val="3"/>
+            <w:tcMar/>
+          </w:tcPr>
+          <w:p>
+            <w:pPr>
+              <w:pStyle w:val="Normal"/>
+              <w:rPr>
+                <w:rFonts w:ascii="Calibri" w:hAnsi="Calibri" w:eastAsia="Calibri" w:cs="Calibri" w:asciiTheme="minorAscii" w:hAnsiTheme="minorAscii" w:eastAsiaTheme="minorAscii" w:cstheme="minorAscii"/>
+                <w:b w:val="0"/>
+                <w:bCs w:val="0"/>
+                <w:sz w:val="20"/>
+                <w:szCs w:val="20"/>
+              </w:rPr>
+            </w:pPr>
+            <w:r>
+              <w:rPr>
+                <w:b w:val="0"/>
+                <w:bCs w:val="0"/>
+                <w:sz w:val="24"/>
+                <w:szCs w:val="24"/>
+              </w:rPr>
+              <w:t>REV-</w:t>
+            </w:r>
+            <w:r>
+              <w:rPr>
+                <w:rFonts w:ascii="Calibri" w:hAnsi="Calibri" w:eastAsia="Calibri" w:cs="Calibri" w:asciiTheme="minorAscii" w:hAnsiTheme="minorAscii" w:eastAsiaTheme="minorAscii" w:cstheme="minorAscii"/>
+                <w:b w:val="0"/>
+                <w:bCs w:val="0"/>
+                <w:sz w:val="20"/>
+                <w:szCs w:val="20"/>
+              </w:rPr>
+              <w:t xml:space="preserve"> 3</w:t>
             </w:r>
           </w:p>
         </w:tc>
@@ -918,7 +1031,7 @@
                 <w:sz w:val="18"/>
                 <w:szCs w:val="18"/>
               </w:rPr>
-              <w:t xml:space="preserve">aciklama</w:t>
+              <w:t xml:space="preserve">asd</w:t>
             </w:r>
             <w:r>
               <w:rPr>
@@ -962,7 +1075,7 @@
                 <w:sz w:val="18"/>
                 <w:szCs w:val="18"/>
               </w:rPr>
-              <w:t xml:space="preserve">225*225*25</w:t>
+              <w:t xml:space="preserve">225*120*25</w:t>
             </w:r>
           </w:p>
         </w:tc>
@@ -988,7 +1101,7 @@
                 <w:sz w:val="20"/>
                 <w:szCs w:val="20"/>
               </w:rPr>
-              <w:t xml:space="preserve">2</w:t>
+              <w:t xml:space="preserve">1</w:t>
             </w:r>
           </w:p>
         </w:tc>
@@ -1014,7 +1127,7 @@
                 <w:sz w:val="20"/>
                 <w:szCs w:val="20"/>
               </w:rPr>
-              <w:t xml:space="preserve">10.884375</w:t>
+              <w:t xml:space="preserve">31.7465775</w:t>
             </w:r>
           </w:p>
         </w:tc>
@@ -1066,7 +1179,7 @@
                 <w:sz w:val="18"/>
                 <w:szCs w:val="18"/>
               </w:rPr>
-              <w:t xml:space="preserve">1783.361</w:t>
+              <w:t xml:space="preserve">1681.32</w:t>
             </w:r>
             <w:proofErr w:type="spellStart"/>
             <w:r>
@@ -1088,23 +1201,6 @@
               </w:rPr>
               <w:t/>
             </w:r>
-          </w:p>
-        </w:tc>
-        <w:tc>
-          <w:tcPr>
-            <w:tcW w:w="1444" w:type="dxa"/>
-            <w:tcMar/>
-          </w:tcPr>
-          <w:p>
-            <w:pPr>
-              <w:pStyle w:val="Normal"/>
-              <w:rPr>
-                <w:b w:val="0"/>
-                <w:bCs w:val="0"/>
-                <w:sz w:val="24"/>
-                <w:szCs w:val="24"/>
-              </w:rPr>
-            </w:pPr>
             <w:r>
               <w:rPr>
                 <w:b w:val="0"/>
@@ -1112,7 +1208,33 @@
                 <w:sz w:val="18"/>
                 <w:szCs w:val="18"/>
               </w:rPr>
-              <w:t xml:space="preserve">some kind of aciklama</w:t>
+              <w:t xml:space="preserve"> undefined</w:t>
+            </w:r>
+          </w:p>
+        </w:tc>
+        <w:tc>
+          <w:tcPr>
+            <w:tcW w:w="1444" w:type="dxa"/>
+            <w:tcMar/>
+          </w:tcPr>
+          <w:p>
+            <w:pPr>
+              <w:pStyle w:val="Normal"/>
+              <w:rPr>
+                <w:b w:val="0"/>
+                <w:bCs w:val="0"/>
+                <w:sz w:val="24"/>
+                <w:szCs w:val="24"/>
+              </w:rPr>
+            </w:pPr>
+            <w:r>
+              <w:rPr>
+                <w:b w:val="0"/>
+                <w:bCs w:val="0"/>
+                <w:sz w:val="18"/>
+                <w:szCs w:val="18"/>
+              </w:rPr>
+              <w:t xml:space="preserve">sadasd</w:t>
             </w:r>
             <w:proofErr w:type="spellStart"/>
             <w:r>
@@ -1162,142 +1284,138 @@
     <w:tbl>
       <w:tblPr>
         <w:tblStyle w:val="TableGrid"/>
-        <w:tblW w:w="0" w:type="auto"/>
+        <w:tblW w:w="9124" w:type="dxa"/>
         <w:tblLayout w:type="fixed"/>
         <w:tblLook w:val="06A0" w:firstRow="1" w:lastRow="0" w:firstColumn="1" w:lastColumn="0" w:noHBand="1" w:noVBand="1"/>
       </w:tblPr>
       <w:tblGrid>
         <w:gridCol w:w="2220"/>
-        <w:gridCol w:w="2220"/>
-        <w:gridCol w:w="2342"/>
+        <w:gridCol w:w="2250"/>
+        <w:gridCol w:w="2312"/>
         <w:gridCol w:w="2342"/>
       </w:tblGrid>
       <w:tr>
+        <w:tc>
+          <w:tcPr>
+            <w:tcMar/>
+          </w:tcPr>
+          <w:p>
+            <w:proofErr w:type="spellStart"/>
+            <w:r>
+              <w:rPr/>
+              <w:t>Outside</w:t>
+            </w:r>
+            <w:proofErr w:type="spellEnd"/>
+            <w:r>
+              <w:rPr/>
+              <w:t xml:space="preserve"> Atelier /</w:t>
+            </w:r>
+          </w:p>
+          <w:p>
+            <w:pPr>
+              <w:pStyle w:val="Normal"/>
+            </w:pPr>
+            <w:proofErr w:type="spellStart"/>
+            <w:r>
+              <w:rPr/>
+              <w:t>Treatment</w:t>
+            </w:r>
+            <w:proofErr w:type="spellEnd"/>
+            <w:r>
+              <w:rPr/>
+              <w:t xml:space="preserve"> Firm</w:t>
+            </w:r>
+          </w:p>
+        </w:tc>
         <w:trPr>
           <w:trHeight w:val="750"/>
         </w:trPr>
         <w:tc>
           <w:tcPr>
-            <w:tcW w:w="4440" w:type="dxa"/>
-            <w:gridSpan w:val="2"/>
-            <w:tcMar/>
-          </w:tcPr>
-          <w:p>
-            <w:pPr>
-              <w:pStyle w:val="Normal"/>
-              <w:rPr>
-                <w:b w:val="0"/>
-                <w:bCs w:val="0"/>
-                <w:sz w:val="20"/>
-                <w:szCs w:val="20"/>
-              </w:rPr>
-            </w:pPr>
-            <w:proofErr w:type="spellStart"/>
-            <w:r>
-              <w:rPr>
-                <w:b w:val="0"/>
-                <w:bCs w:val="0"/>
-                <w:sz w:val="20"/>
-                <w:szCs w:val="20"/>
-              </w:rPr>
-              <w:t>Outside</w:t>
-            </w:r>
-            <w:proofErr w:type="spellEnd"/>
-            <w:r>
-              <w:rPr>
-                <w:b w:val="0"/>
-                <w:bCs w:val="0"/>
-                <w:sz w:val="20"/>
-                <w:szCs w:val="20"/>
-              </w:rPr>
-              <w:t xml:space="preserve"> </w:t>
-            </w:r>
-            <w:proofErr w:type="spellStart"/>
-            <w:r>
-              <w:rPr>
-                <w:b w:val="0"/>
-                <w:bCs w:val="0"/>
-                <w:sz w:val="20"/>
-                <w:szCs w:val="20"/>
-              </w:rPr>
-              <w:t>Atelier</w:t>
-            </w:r>
-            <w:proofErr w:type="spellEnd"/>
-            <w:r>
-              <w:rPr>
-                <w:b w:val="0"/>
-                <w:bCs w:val="0"/>
-                <w:sz w:val="20"/>
-                <w:szCs w:val="20"/>
-              </w:rPr>
-              <w:t xml:space="preserve"> / </w:t>
-            </w:r>
-            <w:proofErr w:type="spellStart"/>
-            <w:r>
-              <w:rPr>
-                <w:b w:val="0"/>
-                <w:bCs w:val="0"/>
-                <w:sz w:val="20"/>
-                <w:szCs w:val="20"/>
-              </w:rPr>
-              <w:t>Treatment</w:t>
-            </w:r>
-            <w:proofErr w:type="spellEnd"/>
-            <w:r>
-              <w:rPr>
-                <w:b w:val="0"/>
-                <w:bCs w:val="0"/>
-                <w:sz w:val="20"/>
-                <w:szCs w:val="20"/>
-              </w:rPr>
-              <w:t xml:space="preserve"> </w:t>
-            </w:r>
-            <w:proofErr w:type="spellStart"/>
-            <w:r>
-              <w:rPr>
-                <w:b w:val="0"/>
-                <w:bCs w:val="0"/>
-                <w:sz w:val="20"/>
-                <w:szCs w:val="20"/>
-              </w:rPr>
-              <w:t>firm</w:t>
-            </w:r>
-            <w:proofErr w:type="spellEnd"/>
-            <w:r>
-              <w:rPr>
-                <w:b w:val="0"/>
-                <w:bCs w:val="0"/>
-                <w:sz w:val="20"/>
-                <w:szCs w:val="20"/>
-              </w:rPr>
-              <w:t xml:space="preserve"> name</w:t>
-            </w:r>
-          </w:p>
-        </w:tc>
-        <w:tc>
-          <w:tcPr>
-            <w:tcW w:w="4684" w:type="dxa"/>
-            <w:gridSpan w:val="2"/>
-            <w:tcMar/>
-          </w:tcPr>
-          <w:p>
-            <w:pPr>
-              <w:pStyle w:val="Normal"/>
-              <w:rPr>
-                <w:b w:val="0"/>
-                <w:bCs w:val="0"/>
-                <w:sz w:val="24"/>
-                <w:szCs w:val="24"/>
-              </w:rPr>
-            </w:pPr>
-            <w:r>
-              <w:rPr>
-                <w:b w:val="0"/>
-                <w:bCs w:val="0"/>
-                <w:sz w:val="24"/>
-                <w:szCs w:val="24"/>
-              </w:rPr>
-              <w:t xml:space="preserve">asd</w:t>
+            <w:tcW w:w="2250" w:type="dxa"/>
+            <w:tcMar/>
+          </w:tcPr>
+          <w:p>
+            <w:pPr>
+              <w:pStyle w:val="Normal"/>
+              <w:rPr>
+                <w:b w:val="0"/>
+                <w:bCs w:val="0"/>
+                <w:sz w:val="24"/>
+                <w:szCs w:val="24"/>
+              </w:rPr>
+            </w:pPr>
+            <w:r>
+              <w:rPr>
+                <w:b w:val="0"/>
+                <w:bCs w:val="0"/>
+                <w:sz w:val="24"/>
+                <w:szCs w:val="24"/>
+              </w:rPr>
+              <w:t xml:space="preserve">Sedef</w:t>
+            </w:r>
+          </w:p>
+          <w:p>
+            <w:pPr>
+              <w:pStyle w:val="Normal"/>
+              <w:rPr>
+                <w:b w:val="0"/>
+                <w:bCs w:val="0"/>
+                <w:sz w:val="20"/>
+                <w:szCs w:val="20"/>
+              </w:rPr>
+            </w:pPr>
+          </w:p>
+        </w:tc>
+        <w:tc>
+          <w:tcPr>
+            <w:tcW w:w="2312" w:type="dxa"/>
+            <w:tcMar/>
+          </w:tcPr>
+          <w:p>
+            <w:pPr>
+              <w:pStyle w:val="Normal"/>
+              <w:rPr>
+                <w:b w:val="0"/>
+                <w:bCs w:val="0"/>
+                <w:sz w:val="24"/>
+                <w:szCs w:val="24"/>
+              </w:rPr>
+            </w:pPr>
+            <w:r>
+              <w:rPr>
+                <w:b w:val="0"/>
+                <w:bCs w:val="0"/>
+                <w:sz w:val="24"/>
+                <w:szCs w:val="24"/>
+              </w:rPr>
+              <w:t>Model Firm</w:t>
+            </w:r>
+          </w:p>
+        </w:tc>
+        <w:tc>
+          <w:tcPr>
+            <w:tcW w:w="2342" w:type="dxa"/>
+            <w:tcMar/>
+          </w:tcPr>
+          <w:p>
+            <w:pPr>
+              <w:pStyle w:val="Normal"/>
+              <w:rPr>
+                <w:b w:val="0"/>
+                <w:bCs w:val="0"/>
+                <w:sz w:val="24"/>
+                <w:szCs w:val="24"/>
+              </w:rPr>
+            </w:pPr>
+            <w:r>
+              <w:rPr>
+                <w:b w:val="0"/>
+                <w:bCs w:val="0"/>
+                <w:sz w:val="24"/>
+                <w:szCs w:val="24"/>
+              </w:rPr>
+              <w:t xml:space="preserve">Sedef</w:t>
             </w:r>
           </w:p>
         </w:tc>
@@ -1396,7 +1514,7 @@
         </w:tc>
         <w:tc>
           <w:tcPr>
-            <w:tcW w:w="2220" w:type="dxa"/>
+            <w:tcW w:w="2250" w:type="dxa"/>
             <w:tcMar/>
           </w:tcPr>
           <w:p>
@@ -1442,7 +1560,7 @@
         </w:tc>
         <w:tc>
           <w:tcPr>
-            <w:tcW w:w="2342" w:type="dxa"/>
+            <w:tcW w:w="2312" w:type="dxa"/>
             <w:tcMar/>
           </w:tcPr>
           <w:p>
@@ -1520,17 +1638,21 @@
     <w:tbl>
       <w:tblPr>
         <w:tblStyle w:val="TableGrid"/>
-        <w:tblW w:w="0" w:type="auto"/>
+        <w:tblW w:w="9128" w:type="dxa"/>
         <w:tblLayout w:type="fixed"/>
         <w:tblLook w:val="06A0" w:firstRow="1" w:lastRow="0" w:firstColumn="1" w:lastColumn="0" w:noHBand="1" w:noVBand="1"/>
       </w:tblPr>
       <w:tblGrid>
-        <w:gridCol w:w="9015"/>
+        <w:gridCol w:w="2010"/>
+        <w:gridCol w:w="7118"/>
       </w:tblGrid>
       <w:tr>
-        <w:tc>
-          <w:tcPr>
-            <w:tcW w:w="9015" w:type="dxa"/>
+        <w:trPr>
+          <w:trHeight w:val="720"/>
+        </w:trPr>
+        <w:tc>
+          <w:tcPr>
+            <w:tcW w:w="2010" w:type="dxa"/>
             <w:tcMar/>
           </w:tcPr>
           <w:p>
@@ -1577,11 +1699,9 @@
             <w:proofErr w:type="spellEnd"/>
           </w:p>
         </w:tc>
-      </w:tr>
-      <w:tr>
-        <w:tc>
-          <w:tcPr>
-            <w:tcW w:w="9015" w:type="dxa"/>
+        <w:tc>
+          <w:tcPr>
+            <w:tcW w:w="7118" w:type="dxa"/>
             <w:tcMar/>
           </w:tcPr>
           <w:p>
@@ -1602,44 +1722,20 @@
                 <w:sz w:val="20"/>
                 <w:szCs w:val="20"/>
               </w:rPr>
-              <w:t xml:space="preserve"> Radyasyon Ölçümü </w:t>
-            </w:r>
-            <w:r>
-              <w:rPr>
-                <w:b w:val="0"/>
-                <w:bCs w:val="0"/>
-                <w:sz w:val="20"/>
-                <w:szCs w:val="20"/>
-              </w:rPr>
-              <w:t/>
-            </w:r>
-            <w:r>
-              <w:rPr>
-                <w:b w:val="0"/>
-                <w:bCs w:val="0"/>
-                <w:sz w:val="20"/>
-                <w:szCs w:val="20"/>
-              </w:rPr>
-              <w:t xml:space="preserve"> Hammade Giriş Kalite Kontrol</w:t>
-            </w:r>
-            <w:r>
-              <w:rPr>
-                <w:b w:val="0"/>
-                <w:bCs w:val="0"/>
-                <w:sz w:val="20"/>
-                <w:szCs w:val="20"/>
-              </w:rPr>
-              <w:t/>
-            </w:r>
-            <w:r>
-              <w:rPr>
-                <w:b w:val="0"/>
-                <w:bCs w:val="0"/>
-                <w:sz w:val="20"/>
-                <w:szCs w:val="20"/>
-              </w:rPr>
-              <w:t/>
-            </w:r>
+              <w:t xml:space="preserve">    Radyasyon Ölçümü ,        Hammade Giriş Kalite Kontrol,    </w:t>
+            </w:r>
+          </w:p>
+          <w:p>
+            <w:pPr>
+              <w:pStyle w:val="Normal"/>
+              <w:jc w:val="center"/>
+              <w:rPr>
+                <w:b w:val="1"/>
+                <w:bCs w:val="1"/>
+                <w:sz w:val="28"/>
+                <w:szCs w:val="28"/>
+              </w:rPr>
+            </w:pPr>
           </w:p>
         </w:tc>
       </w:tr>
@@ -1716,7 +1812,7 @@
                 <w:sz w:val="24"/>
                 <w:szCs w:val="24"/>
               </w:rPr>
-              <w:t xml:space="preserve">VNTFT</w:t>
+              <w:t xml:space="preserve">ARAS</w:t>
             </w:r>
           </w:p>
         </w:tc>
@@ -1928,47 +2024,29 @@
         <w:pStyle w:val="Normal"/>
         <w:jc w:val="left"/>
         <w:rPr>
-          <w:rFonts w:ascii="Calibri" w:hAnsi="Calibri" w:eastAsia="Calibri" w:cs="Calibri" w:asciiTheme="minorAscii" w:hAnsiTheme="minorAscii" w:eastAsiaTheme="minorAscii" w:cstheme="minorAscii"/>
+          <w:rFonts w:ascii="Calibri" w:hAnsi="Calibri" w:eastAsia="Calibri" w:cs="Calibri"/>
+          <w:noProof w:val="0"/>
+          <w:sz w:val="20"/>
+          <w:szCs w:val="20"/>
+          <w:lang w:val="tr-TR"/>
+        </w:rPr>
+      </w:pPr>
+      <w:r>
+        <w:rPr>
+          <w:rFonts w:ascii="Calibri" w:hAnsi="Calibri" w:eastAsia="Calibri" w:cs="Calibri"/>
           <w:b w:val="0"/>
           <w:bCs w:val="0"/>
-          <w:sz w:val="20"/>
-          <w:szCs w:val="20"/>
+          <w:i w:val="0"/>
+          <w:iCs w:val="0"/>
+          <w:caps w:val="0"/>
+          <w:smallCaps w:val="0"/>
+          <w:noProof w:val="0"/>
+          <w:color w:val="222222"/>
+          <w:sz w:val="22"/>
+          <w:szCs w:val="22"/>
+          <w:lang w:val="tr-TR"/>
         </w:rPr>
-      </w:pPr>
-    </w:p>
-    <w:p>
-      <w:pPr>
-        <w:pStyle w:val="Normal"/>
-        <w:jc w:val="left"/>
-        <w:rPr>
-          <w:rFonts w:ascii="Calibri" w:hAnsi="Calibri" w:eastAsia="Calibri" w:cs="Calibri" w:asciiTheme="minorAscii" w:hAnsiTheme="minorAscii" w:eastAsiaTheme="minorAscii" w:cstheme="minorAscii"/>
-          <w:b w:val="0"/>
-          <w:bCs w:val="0"/>
-          <w:sz w:val="20"/>
-          <w:szCs w:val="20"/>
-        </w:rPr>
-      </w:pPr>
-      <w:proofErr w:type="spellStart"/>
-      <w:r>
-        <w:rPr>
-          <w:rFonts w:ascii="Calibri" w:hAnsi="Calibri" w:eastAsia="Calibri" w:cs="Calibri" w:asciiTheme="minorAscii" w:hAnsiTheme="minorAscii" w:eastAsiaTheme="minorAscii" w:cstheme="minorAscii"/>
-          <w:b w:val="0"/>
-          <w:bCs w:val="0"/>
-          <w:sz w:val="20"/>
-          <w:szCs w:val="20"/>
-        </w:rPr>
-        <w:t>Some</w:t>
-      </w:r>
-      <w:proofErr w:type="spellEnd"/>
-      <w:r>
-        <w:rPr>
-          <w:rFonts w:ascii="Calibri" w:hAnsi="Calibri" w:eastAsia="Calibri" w:cs="Calibri" w:asciiTheme="minorAscii" w:hAnsiTheme="minorAscii" w:eastAsiaTheme="minorAscii" w:cstheme="minorAscii"/>
-          <w:b w:val="0"/>
-          <w:bCs w:val="0"/>
-          <w:sz w:val="20"/>
-          <w:szCs w:val="20"/>
-        </w:rPr>
-        <w:t xml:space="preserve"> Form INFO REV 1</w:t>
+        <w:t>Form No : F-02 Rev.0</w:t>
       </w:r>
     </w:p>
     <w:sectPr>

</xml_diff>

<commit_message>
sale confirmation core functionality
</commit_message>
<xml_diff>
--- a/files/output2.docx
+++ b/files/output2.docx
@@ -2,7 +2,7 @@
 <file path=word/document.xml><?xml version="1.0" encoding="utf-8"?>
 <w:document xmlns:wpc="http://schemas.microsoft.com/office/word/2010/wordprocessingCanvas" xmlns:mc="http://schemas.openxmlformats.org/markup-compatibility/2006" xmlns:o="urn:schemas-microsoft-com:office:office" xmlns:r="http://schemas.openxmlformats.org/officeDocument/2006/relationships" xmlns:m="http://schemas.openxmlformats.org/officeDocument/2006/math" xmlns:v="urn:schemas-microsoft-com:vml" xmlns:wp14="http://schemas.microsoft.com/office/word/2010/wordprocessingDrawing" xmlns:wp="http://schemas.openxmlformats.org/drawingml/2006/wordprocessingDrawing" xmlns:w10="urn:schemas-microsoft-com:office:word" xmlns:w="http://schemas.openxmlformats.org/wordprocessingml/2006/main" xmlns:w14="http://schemas.microsoft.com/office/word/2010/wordml" xmlns:w15="http://schemas.microsoft.com/office/word/2012/wordml" xmlns:wpg="http://schemas.microsoft.com/office/word/2010/wordprocessingGroup" xmlns:wpi="http://schemas.microsoft.com/office/word/2010/wordprocessingInk" xmlns:wne="http://schemas.microsoft.com/office/word/2006/wordml" xmlns:wps="http://schemas.microsoft.com/office/word/2010/wordprocessingShape" xmlns:a="http://schemas.openxmlformats.org/drawingml/2006/main" xmlns:pic="http://schemas.openxmlformats.org/drawingml/2006/picture" xmlns:a14="http://schemas.microsoft.com/office/drawing/2010/main" mc:Ignorable="w14 w15 wp14">
   <w:body>
-    <w:p xmlns:wp14="http://schemas.microsoft.com/office/word/2010/wordml" wp14:textId="210A2264">
+    <w:p xmlns:wp14="http://schemas.microsoft.com/office/word/2010/wordml" wp14:textId="312B156F">
       <w:pPr>
         <w:pStyle w:val="Normal"/>
         <w:jc w:val="left"/>
@@ -15,10 +15,10 @@
       </w:pPr>
       <w:r>
         <w:drawing>
-          <wp:inline xmlns:wp14="http://schemas.microsoft.com/office/word/2010/wordprocessingDrawing" wp14:editId="16011DC2" wp14:anchorId="2B81C436">
-            <wp:extent cx="1261506" cy="607100"/>
+          <wp:inline xmlns:wp14="http://schemas.microsoft.com/office/word/2010/wordprocessingDrawing" wp14:editId="5DFFD9EC" wp14:anchorId="2AAC90C0">
+            <wp:extent cx="1365662" cy="657225"/>
             <wp:effectExtent l="0" t="0" r="0" b="0"/>
-            <wp:docPr id="280754023" name="" title=""/>
+            <wp:docPr id="1025112265" name="" title=""/>
             <wp:cNvGraphicFramePr>
               <a:graphicFrameLocks noChangeAspect="1"/>
             </wp:cNvGraphicFramePr>
@@ -30,7 +30,7 @@
                     <pic:cNvPicPr/>
                   </pic:nvPicPr>
                   <pic:blipFill>
-                    <a:blip r:embed="Rce2763d675e64d02">
+                    <a:blip r:embed="Recb9f6adc5834892">
                       <a:extLst>
                         <a:ext xmlns:a="http://schemas.openxmlformats.org/drawingml/2006/main" uri="{28A0092B-C50C-407E-A947-70E740481C1C}">
                           <a14:useLocalDpi val="0"/>
@@ -44,7 +44,7 @@
                   <pic:spPr>
                     <a:xfrm>
                       <a:off x="0" y="0"/>
-                      <a:ext cx="1261506" cy="607100"/>
+                      <a:ext cx="1365662" cy="657225"/>
                     </a:xfrm>
                     <a:prstGeom prst="rect">
                       <a:avLst/>
@@ -57,6 +57,15 @@
         </w:drawing>
       </w:r>
       <w:r>
+        <w:rPr>
+          <w:b w:val="1"/>
+          <w:bCs w:val="1"/>
+          <w:sz w:val="40"/>
+          <w:szCs w:val="40"/>
+        </w:rPr>
+        <w:t xml:space="preserve"> </w:t>
+      </w:r>
+      <w:r>
         <w:tab/>
       </w:r>
       <w:r>
@@ -66,7 +75,7 @@
           <w:sz w:val="40"/>
           <w:szCs w:val="40"/>
         </w:rPr>
-        <w:t xml:space="preserve">      </w:t>
+        <w:t xml:space="preserve">   </w:t>
       </w:r>
       <w:r>
         <w:rPr>
@@ -75,7 +84,7 @@
           <w:sz w:val="40"/>
           <w:szCs w:val="40"/>
         </w:rPr>
-        <w:t>ORDER CONFIRMATION</w:t>
+        <w:t>SİPARİŞ  ONAYI</w:t>
       </w:r>
     </w:p>
     <w:p>
@@ -122,37 +131,15 @@
                 <w:szCs w:val="20"/>
               </w:rPr>
             </w:pPr>
-            <w:proofErr w:type="spellStart"/>
-            <w:r>
-              <w:rPr>
-                <w:b w:val="0"/>
-                <w:bCs w:val="0"/>
-                <w:sz w:val="20"/>
-                <w:szCs w:val="20"/>
-              </w:rPr>
-              <w:t>Order</w:t>
-            </w:r>
-            <w:proofErr w:type="spellEnd"/>
-            <w:r>
-              <w:rPr>
-                <w:b w:val="0"/>
-                <w:bCs w:val="0"/>
-                <w:sz w:val="20"/>
-                <w:szCs w:val="20"/>
-              </w:rPr>
-              <w:t xml:space="preserve"> </w:t>
-            </w:r>
-            <w:proofErr w:type="spellStart"/>
-            <w:r>
-              <w:rPr>
-                <w:b w:val="0"/>
-                <w:bCs w:val="0"/>
-                <w:sz w:val="20"/>
-                <w:szCs w:val="20"/>
-              </w:rPr>
-              <w:t>Number</w:t>
-            </w:r>
-            <w:proofErr w:type="spellEnd"/>
+            <w:r>
+              <w:rPr>
+                <w:b w:val="0"/>
+                <w:bCs w:val="0"/>
+                <w:sz w:val="20"/>
+                <w:szCs w:val="20"/>
+              </w:rPr>
+              <w:t>Sipariş No.</w:t>
+            </w:r>
           </w:p>
         </w:tc>
         <w:tc>
@@ -178,7 +165,7 @@
                 <w:sz w:val="24"/>
                 <w:szCs w:val="24"/>
               </w:rPr>
-              <w:t xml:space="preserve">ORN-3-2023-1</w:t>
+              <w:t xml:space="preserve">ORN-4-2023-2</w:t>
             </w:r>
           </w:p>
         </w:tc>
@@ -199,37 +186,24 @@
                 <w:szCs w:val="20"/>
               </w:rPr>
             </w:pPr>
-            <w:proofErr w:type="spellStart"/>
-            <w:r>
-              <w:rPr>
-                <w:b w:val="0"/>
-                <w:bCs w:val="0"/>
-                <w:sz w:val="20"/>
-                <w:szCs w:val="20"/>
-              </w:rPr>
-              <w:t>Customer</w:t>
-            </w:r>
-            <w:proofErr w:type="spellEnd"/>
-            <w:r>
-              <w:rPr>
-                <w:b w:val="0"/>
-                <w:bCs w:val="0"/>
-                <w:sz w:val="20"/>
-                <w:szCs w:val="20"/>
-              </w:rPr>
-              <w:t xml:space="preserve"> </w:t>
-            </w:r>
-            <w:proofErr w:type="spellStart"/>
-            <w:r>
-              <w:rPr>
-                <w:b w:val="0"/>
-                <w:bCs w:val="0"/>
-                <w:sz w:val="20"/>
-                <w:szCs w:val="20"/>
-              </w:rPr>
-              <w:t>Title</w:t>
-            </w:r>
-            <w:proofErr w:type="spellEnd"/>
+            <w:r>
+              <w:rPr>
+                <w:b w:val="0"/>
+                <w:bCs w:val="0"/>
+                <w:sz w:val="20"/>
+                <w:szCs w:val="20"/>
+              </w:rPr>
+              <w:t>İ</w:t>
+            </w:r>
+            <w:r>
+              <w:rPr>
+                <w:b w:val="0"/>
+                <w:bCs w:val="0"/>
+                <w:sz w:val="20"/>
+                <w:szCs w:val="20"/>
+              </w:rPr>
+              <w:t>lgili Kişi</w:t>
+            </w:r>
             <w:r>
               <w:rPr>
                 <w:b w:val="0"/>
@@ -239,37 +213,15 @@
               </w:rPr>
               <w:t xml:space="preserve"> &amp; </w:t>
             </w:r>
-            <w:proofErr w:type="spellStart"/>
-            <w:r>
-              <w:rPr>
-                <w:b w:val="0"/>
-                <w:bCs w:val="0"/>
-                <w:sz w:val="20"/>
-                <w:szCs w:val="20"/>
-              </w:rPr>
-              <w:t>Account</w:t>
-            </w:r>
-            <w:proofErr w:type="spellEnd"/>
-            <w:r>
-              <w:rPr>
-                <w:b w:val="0"/>
-                <w:bCs w:val="0"/>
-                <w:sz w:val="20"/>
-                <w:szCs w:val="20"/>
-              </w:rPr>
-              <w:t xml:space="preserve"> </w:t>
-            </w:r>
-            <w:proofErr w:type="spellStart"/>
-            <w:r>
-              <w:rPr>
-                <w:b w:val="0"/>
-                <w:bCs w:val="0"/>
-                <w:sz w:val="20"/>
-                <w:szCs w:val="20"/>
-              </w:rPr>
-              <w:t>Number</w:t>
-            </w:r>
-            <w:proofErr w:type="spellEnd"/>
+            <w:r>
+              <w:rPr>
+                <w:b w:val="0"/>
+                <w:bCs w:val="0"/>
+                <w:sz w:val="20"/>
+                <w:szCs w:val="20"/>
+              </w:rPr>
+              <w:t>Cari Kod</w:t>
+            </w:r>
           </w:p>
         </w:tc>
         <w:tc>
@@ -295,7 +247,7 @@
                 <w:sz w:val="24"/>
                 <w:szCs w:val="24"/>
               </w:rPr>
-              <w:t xml:space="preserve">32      32</w:t>
+              <w:t xml:space="preserve">1      4</w:t>
             </w:r>
           </w:p>
         </w:tc>
@@ -316,37 +268,15 @@
                 <w:szCs w:val="20"/>
               </w:rPr>
             </w:pPr>
-            <w:proofErr w:type="spellStart"/>
-            <w:r>
-              <w:rPr>
-                <w:b w:val="0"/>
-                <w:bCs w:val="0"/>
-                <w:sz w:val="20"/>
-                <w:szCs w:val="20"/>
-              </w:rPr>
-              <w:t>Quotation</w:t>
-            </w:r>
-            <w:proofErr w:type="spellEnd"/>
-            <w:r>
-              <w:rPr>
-                <w:b w:val="0"/>
-                <w:bCs w:val="0"/>
-                <w:sz w:val="20"/>
-                <w:szCs w:val="20"/>
-              </w:rPr>
-              <w:t xml:space="preserve"> </w:t>
-            </w:r>
-            <w:proofErr w:type="spellStart"/>
-            <w:r>
-              <w:rPr>
-                <w:b w:val="0"/>
-                <w:bCs w:val="0"/>
-                <w:sz w:val="20"/>
-                <w:szCs w:val="20"/>
-              </w:rPr>
-              <w:t>Date</w:t>
-            </w:r>
-            <w:proofErr w:type="spellEnd"/>
+            <w:r>
+              <w:rPr>
+                <w:b w:val="0"/>
+                <w:bCs w:val="0"/>
+                <w:sz w:val="20"/>
+                <w:szCs w:val="20"/>
+              </w:rPr>
+              <w:t>Teklif Tarihi</w:t>
+            </w:r>
           </w:p>
         </w:tc>
         <w:tc>
@@ -371,7 +301,7 @@
                 <w:sz w:val="24"/>
                 <w:szCs w:val="24"/>
               </w:rPr>
-              <w:t xml:space="preserve">28- 2-2023</w:t>
+              <w:t xml:space="preserve">23- 3-2023</w:t>
             </w:r>
           </w:p>
         </w:tc>
@@ -444,37 +374,15 @@
                 <w:szCs w:val="20"/>
               </w:rPr>
             </w:pPr>
-            <w:proofErr w:type="spellStart"/>
-            <w:r>
-              <w:rPr>
-                <w:b w:val="0"/>
-                <w:bCs w:val="0"/>
-                <w:sz w:val="20"/>
-                <w:szCs w:val="20"/>
-              </w:rPr>
-              <w:t>Order</w:t>
-            </w:r>
-            <w:proofErr w:type="spellEnd"/>
-            <w:r>
-              <w:rPr>
-                <w:b w:val="0"/>
-                <w:bCs w:val="0"/>
-                <w:sz w:val="20"/>
-                <w:szCs w:val="20"/>
-              </w:rPr>
-              <w:t xml:space="preserve"> </w:t>
-            </w:r>
-            <w:proofErr w:type="spellStart"/>
-            <w:r>
-              <w:rPr>
-                <w:b w:val="0"/>
-                <w:bCs w:val="0"/>
-                <w:sz w:val="20"/>
-                <w:szCs w:val="20"/>
-              </w:rPr>
-              <w:t>Date</w:t>
-            </w:r>
-            <w:proofErr w:type="spellEnd"/>
+            <w:r>
+              <w:rPr>
+                <w:b w:val="0"/>
+                <w:bCs w:val="0"/>
+                <w:sz w:val="20"/>
+                <w:szCs w:val="20"/>
+              </w:rPr>
+              <w:t>Sipariş Tarihi</w:t>
+            </w:r>
           </w:p>
         </w:tc>
         <w:tc>
@@ -500,7 +408,7 @@
                 <w:sz w:val="24"/>
                 <w:szCs w:val="24"/>
               </w:rPr>
-              <w:t xml:space="preserve">2023-02-28</w:t>
+              <w:t xml:space="preserve">2023-03-25</w:t>
             </w:r>
           </w:p>
         </w:tc>
@@ -521,37 +429,15 @@
                 <w:szCs w:val="20"/>
               </w:rPr>
             </w:pPr>
-            <w:proofErr w:type="spellStart"/>
-            <w:r>
-              <w:rPr>
-                <w:b w:val="0"/>
-                <w:bCs w:val="0"/>
-                <w:sz w:val="20"/>
-                <w:szCs w:val="20"/>
-              </w:rPr>
-              <w:t>Expected</w:t>
-            </w:r>
-            <w:proofErr w:type="spellEnd"/>
-            <w:r>
-              <w:rPr>
-                <w:b w:val="0"/>
-                <w:bCs w:val="0"/>
-                <w:sz w:val="20"/>
-                <w:szCs w:val="20"/>
-              </w:rPr>
-              <w:t xml:space="preserve"> Delivery </w:t>
-            </w:r>
-            <w:proofErr w:type="spellStart"/>
-            <w:r>
-              <w:rPr>
-                <w:b w:val="0"/>
-                <w:bCs w:val="0"/>
-                <w:sz w:val="20"/>
-                <w:szCs w:val="20"/>
-              </w:rPr>
-              <w:t>Date</w:t>
-            </w:r>
-            <w:proofErr w:type="spellEnd"/>
+            <w:r>
+              <w:rPr>
+                <w:b w:val="0"/>
+                <w:bCs w:val="0"/>
+                <w:sz w:val="20"/>
+                <w:szCs w:val="20"/>
+              </w:rPr>
+              <w:t>Tahmini Teslim Tarihi</w:t>
+            </w:r>
           </w:p>
         </w:tc>
         <w:tc>
@@ -577,7 +463,7 @@
                 <w:sz w:val="24"/>
                 <w:szCs w:val="24"/>
               </w:rPr>
-              <w:t xml:space="preserve">2023-03-01</w:t>
+              <w:t xml:space="preserve">2023-03-18</w:t>
             </w:r>
           </w:p>
         </w:tc>
@@ -601,37 +487,15 @@
                 <w:szCs w:val="20"/>
               </w:rPr>
             </w:pPr>
-            <w:proofErr w:type="spellStart"/>
-            <w:r>
-              <w:rPr>
-                <w:b w:val="0"/>
-                <w:bCs w:val="0"/>
-                <w:sz w:val="20"/>
-                <w:szCs w:val="20"/>
-              </w:rPr>
-              <w:t>Customer</w:t>
-            </w:r>
-            <w:proofErr w:type="spellEnd"/>
-            <w:r>
-              <w:rPr>
-                <w:b w:val="0"/>
-                <w:bCs w:val="0"/>
-                <w:sz w:val="20"/>
-                <w:szCs w:val="20"/>
-              </w:rPr>
-              <w:t xml:space="preserve"> Reference </w:t>
-            </w:r>
-            <w:proofErr w:type="spellStart"/>
-            <w:r>
-              <w:rPr>
-                <w:b w:val="0"/>
-                <w:bCs w:val="0"/>
-                <w:sz w:val="20"/>
-                <w:szCs w:val="20"/>
-              </w:rPr>
-              <w:t>Number</w:t>
-            </w:r>
-            <w:proofErr w:type="spellEnd"/>
+            <w:r>
+              <w:rPr>
+                <w:b w:val="0"/>
+                <w:bCs w:val="0"/>
+                <w:sz w:val="20"/>
+                <w:szCs w:val="20"/>
+              </w:rPr>
+              <w:t>Müşteri Referans No.</w:t>
+            </w:r>
           </w:p>
         </w:tc>
         <w:tc>
@@ -657,7 +521,7 @@
                 <w:sz w:val="24"/>
                 <w:szCs w:val="24"/>
               </w:rPr>
-              <w:t xml:space="preserve">12</w:t>
+              <w:t xml:space="preserve">test</w:t>
             </w:r>
           </w:p>
         </w:tc>
@@ -688,7 +552,16 @@
                 <w:sz w:val="20"/>
                 <w:szCs w:val="20"/>
               </w:rPr>
-              <w:t>Revision</w:t>
+              <w:t>Rev</w:t>
+            </w:r>
+            <w:r>
+              <w:rPr>
+                <w:b w:val="0"/>
+                <w:bCs w:val="0"/>
+                <w:sz w:val="20"/>
+                <w:szCs w:val="20"/>
+              </w:rPr>
+              <w:t>izyon</w:t>
             </w:r>
           </w:p>
         </w:tc>
@@ -726,7 +599,7 @@
                 <w:sz w:val="20"/>
                 <w:szCs w:val="20"/>
               </w:rPr>
-              <w:t xml:space="preserve"> 0</w:t>
+              <w:t xml:space="preserve"> 1</w:t>
             </w:r>
           </w:p>
         </w:tc>
@@ -786,7 +659,7 @@
                 <w:sz w:val="20"/>
                 <w:szCs w:val="20"/>
               </w:rPr>
-              <w:t>Product Description</w:t>
+              <w:t>Ürün Açıklaması</w:t>
             </w:r>
           </w:p>
         </w:tc>
@@ -798,40 +671,12 @@
           <w:p>
             <w:pPr>
               <w:pStyle w:val="Normal"/>
-              <w:rPr>
-                <w:b w:val="0"/>
-                <w:bCs w:val="0"/>
-                <w:sz w:val="20"/>
-                <w:szCs w:val="20"/>
-              </w:rPr>
-            </w:pPr>
-            <w:proofErr w:type="spellStart"/>
-            <w:r>
               <w:rPr>
                 <w:b w:val="1"/>
                 <w:bCs w:val="1"/>
                 <w:sz w:val="20"/>
                 <w:szCs w:val="20"/>
               </w:rPr>
-              <w:t>Dimensions</w:t>
-            </w:r>
-            <w:proofErr w:type="spellEnd"/>
-          </w:p>
-        </w:tc>
-        <w:tc>
-          <w:tcPr>
-            <w:tcW w:w="776" w:type="dxa"/>
-            <w:tcMar/>
-          </w:tcPr>
-          <w:p>
-            <w:pPr>
-              <w:pStyle w:val="Normal"/>
-              <w:rPr>
-                <w:b w:val="0"/>
-                <w:bCs w:val="0"/>
-                <w:sz w:val="24"/>
-                <w:szCs w:val="24"/>
-              </w:rPr>
             </w:pPr>
             <w:r>
               <w:rPr>
@@ -840,142 +685,154 @@
                 <w:sz w:val="20"/>
                 <w:szCs w:val="20"/>
               </w:rPr>
-              <w:t>QTY</w:t>
-            </w:r>
-            <w:r>
-              <w:rPr>
-                <w:b w:val="0"/>
-                <w:bCs w:val="0"/>
-                <w:sz w:val="24"/>
-                <w:szCs w:val="24"/>
-              </w:rPr>
-              <w:t>.</w:t>
-            </w:r>
-          </w:p>
-        </w:tc>
-        <w:tc>
-          <w:tcPr>
-            <w:tcW w:w="1260" w:type="dxa"/>
-            <w:tcMar/>
-          </w:tcPr>
-          <w:p>
-            <w:pPr>
-              <w:pStyle w:val="Normal"/>
+              <w:t>Ölçü</w:t>
+            </w:r>
+          </w:p>
+        </w:tc>
+        <w:tc>
+          <w:tcPr>
+            <w:tcW w:w="776" w:type="dxa"/>
+            <w:tcMar/>
+          </w:tcPr>
+          <w:p>
+            <w:pPr>
+              <w:pStyle w:val="Normal"/>
+              <w:rPr>
+                <w:b w:val="0"/>
+                <w:bCs w:val="0"/>
+                <w:sz w:val="24"/>
+                <w:szCs w:val="24"/>
+              </w:rPr>
+            </w:pPr>
+            <w:r>
               <w:rPr>
                 <w:b w:val="1"/>
                 <w:bCs w:val="1"/>
                 <w:sz w:val="20"/>
                 <w:szCs w:val="20"/>
               </w:rPr>
-            </w:pPr>
-            <w:proofErr w:type="spellStart"/>
-            <w:r>
+              <w:t>QTY</w:t>
+            </w:r>
+            <w:r>
+              <w:rPr>
+                <w:b w:val="0"/>
+                <w:bCs w:val="0"/>
+                <w:sz w:val="24"/>
+                <w:szCs w:val="24"/>
+              </w:rPr>
+              <w:t>.</w:t>
+            </w:r>
+          </w:p>
+        </w:tc>
+        <w:tc>
+          <w:tcPr>
+            <w:tcW w:w="1260" w:type="dxa"/>
+            <w:tcMar/>
+          </w:tcPr>
+          <w:p>
+            <w:pPr>
+              <w:pStyle w:val="Normal"/>
               <w:rPr>
                 <w:b w:val="1"/>
                 <w:bCs w:val="1"/>
                 <w:sz w:val="20"/>
                 <w:szCs w:val="20"/>
               </w:rPr>
-              <w:t>Calculated</w:t>
-            </w:r>
-            <w:proofErr w:type="spellEnd"/>
-          </w:p>
-          <w:p>
-            <w:pPr>
-              <w:pStyle w:val="Normal"/>
+            </w:pPr>
+            <w:proofErr w:type="spellStart"/>
+            <w:r>
               <w:rPr>
                 <w:b w:val="1"/>
                 <w:bCs w:val="1"/>
                 <w:sz w:val="20"/>
                 <w:szCs w:val="20"/>
               </w:rPr>
-            </w:pPr>
-            <w:proofErr w:type="spellStart"/>
-            <w:r>
+              <w:t>Hesaplanan</w:t>
+            </w:r>
+            <w:proofErr w:type="spellEnd"/>
+          </w:p>
+          <w:p>
+            <w:pPr>
+              <w:pStyle w:val="Normal"/>
               <w:rPr>
                 <w:b w:val="1"/>
                 <w:bCs w:val="1"/>
                 <w:sz w:val="20"/>
                 <w:szCs w:val="20"/>
               </w:rPr>
-              <w:t>Weight</w:t>
-            </w:r>
-            <w:proofErr w:type="spellEnd"/>
-          </w:p>
-        </w:tc>
-        <w:tc>
-          <w:tcPr>
-            <w:tcW w:w="1033" w:type="dxa"/>
-            <w:tcMar/>
-          </w:tcPr>
-          <w:p>
-            <w:pPr>
-              <w:pStyle w:val="Normal"/>
+            </w:pPr>
+            <w:r>
               <w:rPr>
                 <w:b w:val="1"/>
                 <w:bCs w:val="1"/>
                 <w:sz w:val="20"/>
                 <w:szCs w:val="20"/>
               </w:rPr>
-            </w:pPr>
-            <w:r>
+              <w:t>Ağırlık</w:t>
+            </w:r>
+          </w:p>
+        </w:tc>
+        <w:tc>
+          <w:tcPr>
+            <w:tcW w:w="1033" w:type="dxa"/>
+            <w:tcMar/>
+          </w:tcPr>
+          <w:p>
+            <w:pPr>
+              <w:pStyle w:val="Normal"/>
               <w:rPr>
                 <w:b w:val="1"/>
                 <w:bCs w:val="1"/>
                 <w:sz w:val="20"/>
                 <w:szCs w:val="20"/>
               </w:rPr>
-              <w:t>Analysis</w:t>
-            </w:r>
-          </w:p>
-          <w:p>
-            <w:pPr>
-              <w:pStyle w:val="Normal"/>
-              <w:rPr>
-                <w:b w:val="0"/>
-                <w:bCs w:val="0"/>
-                <w:sz w:val="24"/>
-                <w:szCs w:val="24"/>
-              </w:rPr>
-            </w:pPr>
-          </w:p>
-        </w:tc>
-        <w:tc>
-          <w:tcPr>
-            <w:tcW w:w="1074" w:type="dxa"/>
-            <w:tcMar/>
-          </w:tcPr>
-          <w:p>
-            <w:pPr>
-              <w:pStyle w:val="Normal"/>
+            </w:pPr>
+            <w:r>
               <w:rPr>
                 <w:b w:val="1"/>
                 <w:bCs w:val="1"/>
-                <w:sz w:val="24"/>
-                <w:szCs w:val="24"/>
-              </w:rPr>
-            </w:pPr>
-            <w:proofErr w:type="spellStart"/>
+                <w:sz w:val="20"/>
+                <w:szCs w:val="20"/>
+              </w:rPr>
+              <w:t>Anal</w:t>
+            </w:r>
             <w:r>
               <w:rPr>
                 <w:b w:val="1"/>
                 <w:bCs w:val="1"/>
-                <w:sz w:val="24"/>
-                <w:szCs w:val="24"/>
-              </w:rPr>
-              <w:t>Unit</w:t>
-            </w:r>
-            <w:proofErr w:type="spellEnd"/>
-            <w:r>
+                <w:sz w:val="20"/>
+                <w:szCs w:val="20"/>
+              </w:rPr>
+              <w:t>iz</w:t>
+            </w:r>
+          </w:p>
+          <w:p>
+            <w:pPr>
+              <w:pStyle w:val="Normal"/>
+              <w:rPr>
+                <w:b w:val="0"/>
+                <w:bCs w:val="0"/>
+                <w:sz w:val="24"/>
+                <w:szCs w:val="24"/>
+              </w:rPr>
+            </w:pPr>
+          </w:p>
+        </w:tc>
+        <w:tc>
+          <w:tcPr>
+            <w:tcW w:w="1074" w:type="dxa"/>
+            <w:tcMar/>
+          </w:tcPr>
+          <w:p>
+            <w:pPr>
+              <w:pStyle w:val="Normal"/>
               <w:rPr>
                 <w:b w:val="1"/>
                 <w:bCs w:val="1"/>
                 <w:sz w:val="24"/>
                 <w:szCs w:val="24"/>
               </w:rPr>
-              <w:t xml:space="preserve"> </w:t>
-            </w:r>
-            <w:proofErr w:type="spellStart"/>
+            </w:pPr>
             <w:r>
               <w:rPr>
                 <w:b w:val="1"/>
@@ -983,37 +840,52 @@
                 <w:sz w:val="24"/>
                 <w:szCs w:val="24"/>
               </w:rPr>
-              <w:t>Price</w:t>
-            </w:r>
-            <w:proofErr w:type="spellEnd"/>
-          </w:p>
-        </w:tc>
-        <w:tc>
-          <w:tcPr>
-            <w:tcW w:w="1444" w:type="dxa"/>
-            <w:tcMar/>
-          </w:tcPr>
-          <w:p>
-            <w:pPr>
-              <w:pStyle w:val="Normal"/>
-              <w:rPr>
-                <w:b w:val="0"/>
-                <w:bCs w:val="0"/>
-                <w:sz w:val="20"/>
-                <w:szCs w:val="20"/>
-              </w:rPr>
-            </w:pPr>
-            <w:proofErr w:type="spellStart"/>
+              <w:t>Birim</w:t>
+            </w:r>
             <w:r>
               <w:rPr>
                 <w:b w:val="1"/>
                 <w:bCs w:val="1"/>
-                <w:sz w:val="20"/>
-                <w:szCs w:val="20"/>
-              </w:rPr>
-              <w:t>Description</w:t>
-            </w:r>
-            <w:proofErr w:type="spellEnd"/>
+                <w:sz w:val="24"/>
+                <w:szCs w:val="24"/>
+              </w:rPr>
+              <w:t xml:space="preserve"> </w:t>
+            </w:r>
+            <w:r>
+              <w:rPr>
+                <w:b w:val="1"/>
+                <w:bCs w:val="1"/>
+                <w:sz w:val="24"/>
+                <w:szCs w:val="24"/>
+              </w:rPr>
+              <w:t>Fiyat</w:t>
+            </w:r>
+          </w:p>
+        </w:tc>
+        <w:tc>
+          <w:tcPr>
+            <w:tcW w:w="1444" w:type="dxa"/>
+            <w:tcMar/>
+          </w:tcPr>
+          <w:p>
+            <w:pPr>
+              <w:pStyle w:val="Normal"/>
+              <w:rPr>
+                <w:b w:val="1"/>
+                <w:bCs w:val="1"/>
+                <w:sz w:val="20"/>
+                <w:szCs w:val="20"/>
+              </w:rPr>
+            </w:pPr>
+            <w:r>
+              <w:rPr>
+                <w:b w:val="1"/>
+                <w:bCs w:val="1"/>
+                <w:sz w:val="20"/>
+                <w:szCs w:val="20"/>
+              </w:rPr>
+              <w:t>Açıklama</w:t>
+            </w:r>
           </w:p>
         </w:tc>
       </w:tr>
@@ -1043,7 +915,7 @@
                 <w:sz w:val="18"/>
                 <w:szCs w:val="18"/>
               </w:rPr>
-              <w:t xml:space="preserve">asded</w:t>
+              <w:t xml:space="preserve">1</w:t>
             </w:r>
             <w:r>
               <w:rPr>
@@ -1087,7 +959,7 @@
                 <w:sz w:val="18"/>
                 <w:szCs w:val="18"/>
               </w:rPr>
-              <w:t xml:space="preserve">2*2*2*2*2*2*2</w:t>
+              <w:t xml:space="preserve">1*2*3mm</w:t>
             </w:r>
           </w:p>
         </w:tc>
@@ -1113,7 +985,7 @@
                 <w:sz w:val="20"/>
                 <w:szCs w:val="20"/>
               </w:rPr>
-              <w:t xml:space="preserve">1</w:t>
+              <w:t xml:space="preserve">11</w:t>
             </w:r>
           </w:p>
         </w:tc>
@@ -1165,7 +1037,7 @@
                 <w:sz w:val="20"/>
                 <w:szCs w:val="20"/>
               </w:rPr>
-              <w:t xml:space="preserve">deneme</w:t>
+              <w:t xml:space="preserve">RG5</w:t>
             </w:r>
           </w:p>
         </w:tc>
@@ -1191,7 +1063,7 @@
                 <w:sz w:val="18"/>
                 <w:szCs w:val="18"/>
               </w:rPr>
-              <w:t xml:space="preserve">4.04</w:t>
+              <w:t xml:space="preserve">7.16</w:t>
             </w:r>
             <w:proofErr w:type="spellStart"/>
             <w:r>
@@ -1246,7 +1118,7 @@
                 <w:sz w:val="18"/>
                 <w:szCs w:val="18"/>
               </w:rPr>
-              <w:t xml:space="preserve">asdasd</w:t>
+              <w:t xml:space="preserve">bur bir açıklama</w:t>
             </w:r>
             <w:proofErr w:type="spellStart"/>
             <w:r>
@@ -1312,30 +1184,34 @@
             <w:tcMar/>
           </w:tcPr>
           <w:p>
-            <w:proofErr w:type="spellStart"/>
             <w:r>
               <w:rPr/>
-              <w:t>Outside</w:t>
-            </w:r>
-            <w:proofErr w:type="spellEnd"/>
+              <w:t>Dış Atölye</w:t>
+            </w:r>
             <w:r>
               <w:rPr/>
-              <w:t xml:space="preserve"> Atelier /</w:t>
-            </w:r>
-          </w:p>
-          <w:p>
-            <w:pPr>
-              <w:pStyle w:val="Normal"/>
-            </w:pPr>
-            <w:proofErr w:type="spellStart"/>
+              <w:t xml:space="preserve"> /</w:t>
+            </w:r>
+          </w:p>
+          <w:p>
+            <w:pPr>
+              <w:pStyle w:val="Normal"/>
+            </w:pPr>
             <w:r>
               <w:rPr/>
-              <w:t>Treatment</w:t>
-            </w:r>
-            <w:proofErr w:type="spellEnd"/>
+              <w:t>İşlemeci</w:t>
+            </w:r>
             <w:r>
               <w:rPr/>
-              <w:t xml:space="preserve"> Firm</w:t>
+              <w:t xml:space="preserve"> </w:t>
+            </w:r>
+            <w:r>
+              <w:rPr/>
+              <w:t>Firm</w:t>
+            </w:r>
+            <w:r>
+              <w:rPr/>
+              <w:t>a</w:t>
             </w:r>
           </w:p>
         </w:tc>
@@ -1364,7 +1240,7 @@
                 <w:sz w:val="24"/>
                 <w:szCs w:val="24"/>
               </w:rPr>
-              <w:t xml:space="preserve">1</w:t>
+              <w:t xml:space="preserve">4</w:t>
             </w:r>
           </w:p>
           <w:p>
@@ -1401,7 +1277,25 @@
                 <w:sz w:val="24"/>
                 <w:szCs w:val="24"/>
               </w:rPr>
-              <w:t>Model Firm</w:t>
+              <w:t xml:space="preserve">Model </w:t>
+            </w:r>
+            <w:r>
+              <w:rPr>
+                <w:b w:val="0"/>
+                <w:bCs w:val="0"/>
+                <w:sz w:val="24"/>
+                <w:szCs w:val="24"/>
+              </w:rPr>
+              <w:t>Firm</w:t>
+            </w:r>
+            <w:r>
+              <w:rPr>
+                <w:b w:val="0"/>
+                <w:bCs w:val="0"/>
+                <w:sz w:val="24"/>
+                <w:szCs w:val="24"/>
+              </w:rPr>
+              <w:t>a</w:t>
             </w:r>
           </w:p>
         </w:tc>
@@ -1427,7 +1321,7 @@
                 <w:sz w:val="24"/>
                 <w:szCs w:val="24"/>
               </w:rPr>
-              <w:t xml:space="preserve">1</w:t>
+              <w:t xml:space="preserve">2</w:t>
             </w:r>
           </w:p>
         </w:tc>
@@ -1451,6 +1345,104 @@
                 <w:szCs w:val="20"/>
               </w:rPr>
             </w:pPr>
+            <w:r>
+              <w:rPr>
+                <w:b w:val="0"/>
+                <w:bCs w:val="0"/>
+                <w:sz w:val="20"/>
+                <w:szCs w:val="20"/>
+              </w:rPr>
+              <w:t xml:space="preserve">Dış </w:t>
+            </w:r>
+            <w:r>
+              <w:rPr>
+                <w:b w:val="0"/>
+                <w:bCs w:val="0"/>
+                <w:sz w:val="20"/>
+                <w:szCs w:val="20"/>
+              </w:rPr>
+              <w:t xml:space="preserve"> </w:t>
+            </w:r>
+            <w:r>
+              <w:rPr>
+                <w:b w:val="0"/>
+                <w:bCs w:val="0"/>
+                <w:sz w:val="20"/>
+                <w:szCs w:val="20"/>
+              </w:rPr>
+              <w:t>At</w:t>
+            </w:r>
+            <w:r>
+              <w:rPr>
+                <w:b w:val="0"/>
+                <w:bCs w:val="0"/>
+                <w:sz w:val="20"/>
+                <w:szCs w:val="20"/>
+              </w:rPr>
+              <w:t>ölye</w:t>
+            </w:r>
+            <w:r>
+              <w:rPr>
+                <w:b w:val="0"/>
+                <w:bCs w:val="0"/>
+                <w:sz w:val="20"/>
+                <w:szCs w:val="20"/>
+              </w:rPr>
+              <w:t xml:space="preserve"> / </w:t>
+            </w:r>
+            <w:r>
+              <w:rPr>
+                <w:b w:val="0"/>
+                <w:bCs w:val="0"/>
+                <w:sz w:val="20"/>
+                <w:szCs w:val="20"/>
+              </w:rPr>
+              <w:t>İşlemeci</w:t>
+            </w:r>
+            <w:r>
+              <w:rPr>
+                <w:b w:val="0"/>
+                <w:bCs w:val="0"/>
+                <w:sz w:val="20"/>
+                <w:szCs w:val="20"/>
+              </w:rPr>
+              <w:t xml:space="preserve"> </w:t>
+            </w:r>
+            <w:r>
+              <w:rPr>
+                <w:b w:val="0"/>
+                <w:bCs w:val="0"/>
+                <w:sz w:val="20"/>
+                <w:szCs w:val="20"/>
+              </w:rPr>
+              <w:t>Fiyatı</w:t>
+            </w:r>
+          </w:p>
+        </w:tc>
+        <w:tc>
+          <w:tcPr>
+            <w:tcW w:w="2250" w:type="dxa"/>
+            <w:tcMar/>
+          </w:tcPr>
+          <w:p>
+            <w:pPr>
+              <w:pStyle w:val="Normal"/>
+              <w:rPr>
+                <w:b w:val="0"/>
+                <w:bCs w:val="0"/>
+                <w:sz w:val="20"/>
+                <w:szCs w:val="20"/>
+              </w:rPr>
+            </w:pPr>
+            <w:r>
+              <w:rPr>
+                <w:b w:val="0"/>
+                <w:bCs w:val="0"/>
+                <w:sz w:val="20"/>
+                <w:szCs w:val="20"/>
+              </w:rPr>
+              <w:t xml:space="preserve">4</w:t>
+            </w:r>
             <w:proofErr w:type="spellStart"/>
             <w:r>
               <w:rPr>
@@ -1459,7 +1451,7 @@
                 <w:sz w:val="20"/>
                 <w:szCs w:val="20"/>
               </w:rPr>
-              <w:t>Outside</w:t>
+              <w:t/>
             </w:r>
             <w:proofErr w:type="spellEnd"/>
             <w:r>
@@ -1469,167 +1461,68 @@
                 <w:sz w:val="20"/>
                 <w:szCs w:val="20"/>
               </w:rPr>
-              <w:t xml:space="preserve"> </w:t>
-            </w:r>
-            <w:proofErr w:type="spellStart"/>
-            <w:r>
-              <w:rPr>
-                <w:b w:val="0"/>
-                <w:bCs w:val="0"/>
-                <w:sz w:val="20"/>
-                <w:szCs w:val="20"/>
-              </w:rPr>
-              <w:t>Atelier</w:t>
-            </w:r>
-            <w:proofErr w:type="spellEnd"/>
-            <w:r>
-              <w:rPr>
-                <w:b w:val="0"/>
-                <w:bCs w:val="0"/>
-                <w:sz w:val="20"/>
-                <w:szCs w:val="20"/>
-              </w:rPr>
-              <w:t xml:space="preserve"> / </w:t>
-            </w:r>
-            <w:proofErr w:type="spellStart"/>
-            <w:r>
-              <w:rPr>
-                <w:b w:val="0"/>
-                <w:bCs w:val="0"/>
-                <w:sz w:val="20"/>
-                <w:szCs w:val="20"/>
-              </w:rPr>
-              <w:t>Treatment</w:t>
-            </w:r>
-            <w:proofErr w:type="spellEnd"/>
-            <w:r>
-              <w:rPr>
-                <w:b w:val="0"/>
-                <w:bCs w:val="0"/>
-                <w:sz w:val="20"/>
-                <w:szCs w:val="20"/>
-              </w:rPr>
-              <w:t xml:space="preserve"> </w:t>
-            </w:r>
-            <w:proofErr w:type="spellStart"/>
-            <w:r>
-              <w:rPr>
-                <w:b w:val="0"/>
-                <w:bCs w:val="0"/>
-                <w:sz w:val="20"/>
-                <w:szCs w:val="20"/>
-              </w:rPr>
-              <w:t>price</w:t>
-            </w:r>
-            <w:proofErr w:type="spellEnd"/>
-          </w:p>
-        </w:tc>
-        <w:tc>
-          <w:tcPr>
-            <w:tcW w:w="2250" w:type="dxa"/>
-            <w:tcMar/>
-          </w:tcPr>
-          <w:p>
-            <w:pPr>
-              <w:pStyle w:val="Normal"/>
-              <w:rPr>
-                <w:b w:val="0"/>
-                <w:bCs w:val="0"/>
-                <w:sz w:val="20"/>
-                <w:szCs w:val="20"/>
-              </w:rPr>
-            </w:pPr>
-            <w:r>
-              <w:rPr>
-                <w:b w:val="0"/>
-                <w:bCs w:val="0"/>
-                <w:sz w:val="20"/>
-                <w:szCs w:val="20"/>
+              <w:t/>
+            </w:r>
+          </w:p>
+        </w:tc>
+        <w:tc>
+          <w:tcPr>
+            <w:tcW w:w="2312" w:type="dxa"/>
+            <w:tcMar/>
+          </w:tcPr>
+          <w:p>
+            <w:pPr>
+              <w:pStyle w:val="Normal"/>
+              <w:rPr>
+                <w:b w:val="0"/>
+                <w:bCs w:val="0"/>
+                <w:sz w:val="20"/>
+                <w:szCs w:val="20"/>
+              </w:rPr>
+            </w:pPr>
+            <w:r>
+              <w:rPr>
+                <w:b w:val="0"/>
+                <w:bCs w:val="0"/>
+                <w:sz w:val="20"/>
+                <w:szCs w:val="20"/>
+              </w:rPr>
+              <w:t xml:space="preserve">Model </w:t>
+            </w:r>
+            <w:r>
+              <w:rPr>
+                <w:b w:val="0"/>
+                <w:bCs w:val="0"/>
+                <w:sz w:val="20"/>
+                <w:szCs w:val="20"/>
+              </w:rPr>
+              <w:t>Fiyat</w:t>
+            </w:r>
+          </w:p>
+        </w:tc>
+        <w:tc>
+          <w:tcPr>
+            <w:tcW w:w="2342" w:type="dxa"/>
+            <w:tcMar/>
+          </w:tcPr>
+          <w:p>
+            <w:pPr>
+              <w:pStyle w:val="Normal"/>
+              <w:rPr>
+                <w:b w:val="0"/>
+                <w:bCs w:val="0"/>
+                <w:sz w:val="24"/>
+                <w:szCs w:val="24"/>
+              </w:rPr>
+            </w:pPr>
+            <w:r>
+              <w:rPr>
+                <w:b w:val="0"/>
+                <w:bCs w:val="0"/>
+                <w:sz w:val="24"/>
+                <w:szCs w:val="24"/>
               </w:rPr>
               <w:t xml:space="preserve">1</w:t>
-            </w:r>
-            <w:proofErr w:type="spellStart"/>
-            <w:r>
-              <w:rPr>
-                <w:b w:val="0"/>
-                <w:bCs w:val="0"/>
-                <w:sz w:val="20"/>
-                <w:szCs w:val="20"/>
-              </w:rPr>
-              <w:t/>
-            </w:r>
-            <w:proofErr w:type="spellEnd"/>
-            <w:r>
-              <w:rPr>
-                <w:b w:val="0"/>
-                <w:bCs w:val="0"/>
-                <w:sz w:val="20"/>
-                <w:szCs w:val="20"/>
-              </w:rPr>
-              <w:t/>
-            </w:r>
-          </w:p>
-        </w:tc>
-        <w:tc>
-          <w:tcPr>
-            <w:tcW w:w="2312" w:type="dxa"/>
-            <w:tcMar/>
-          </w:tcPr>
-          <w:p>
-            <w:pPr>
-              <w:pStyle w:val="Normal"/>
-              <w:rPr>
-                <w:b w:val="0"/>
-                <w:bCs w:val="0"/>
-                <w:sz w:val="20"/>
-                <w:szCs w:val="20"/>
-              </w:rPr>
-            </w:pPr>
-            <w:r>
-              <w:rPr>
-                <w:b w:val="0"/>
-                <w:bCs w:val="0"/>
-                <w:sz w:val="20"/>
-                <w:szCs w:val="20"/>
-              </w:rPr>
-              <w:t xml:space="preserve">Model </w:t>
-            </w:r>
-            <w:proofErr w:type="spellStart"/>
-            <w:r>
-              <w:rPr>
-                <w:b w:val="0"/>
-                <w:bCs w:val="0"/>
-                <w:sz w:val="20"/>
-                <w:szCs w:val="20"/>
-              </w:rPr>
-              <w:t>Price</w:t>
-            </w:r>
-            <w:proofErr w:type="spellEnd"/>
-          </w:p>
-        </w:tc>
-        <w:tc>
-          <w:tcPr>
-            <w:tcW w:w="2342" w:type="dxa"/>
-            <w:tcMar/>
-          </w:tcPr>
-          <w:p>
-            <w:pPr>
-              <w:pStyle w:val="Normal"/>
-              <w:rPr>
-                <w:b w:val="0"/>
-                <w:bCs w:val="0"/>
-                <w:sz w:val="24"/>
-                <w:szCs w:val="24"/>
-              </w:rPr>
-            </w:pPr>
-            <w:r>
-              <w:rPr>
-                <w:b w:val="0"/>
-                <w:bCs w:val="0"/>
-                <w:sz w:val="24"/>
-                <w:szCs w:val="24"/>
-              </w:rPr>
-              <w:t xml:space="preserve">2</w:t>
             </w:r>
           </w:p>
         </w:tc>
@@ -1678,7 +1571,6 @@
                 <w:szCs w:val="28"/>
               </w:rPr>
             </w:pPr>
-            <w:proofErr w:type="spellStart"/>
             <w:r>
               <w:rPr>
                 <w:b w:val="1"/>
@@ -1686,9 +1578,8 @@
                 <w:sz w:val="28"/>
                 <w:szCs w:val="28"/>
               </w:rPr>
-              <w:t>Desired</w:t>
-            </w:r>
-            <w:proofErr w:type="spellEnd"/>
+              <w:t xml:space="preserve"> </w:t>
+            </w:r>
             <w:r>
               <w:rPr>
                 <w:b w:val="1"/>
@@ -1696,19 +1587,29 @@
                 <w:sz w:val="28"/>
                 <w:szCs w:val="28"/>
               </w:rPr>
-              <w:t xml:space="preserve"> </w:t>
-            </w:r>
-            <w:proofErr w:type="spellStart"/>
-            <w:r>
+              <w:t>İstenen</w:t>
+            </w:r>
+          </w:p>
+          <w:p>
+            <w:pPr>
+              <w:pStyle w:val="Normal"/>
+              <w:jc w:val="center"/>
               <w:rPr>
                 <w:b w:val="1"/>
                 <w:bCs w:val="1"/>
                 <w:sz w:val="28"/>
                 <w:szCs w:val="28"/>
               </w:rPr>
-              <w:t>Certificates</w:t>
-            </w:r>
-            <w:proofErr w:type="spellEnd"/>
+            </w:pPr>
+            <w:r>
+              <w:rPr>
+                <w:b w:val="1"/>
+                <w:bCs w:val="1"/>
+                <w:sz w:val="28"/>
+                <w:szCs w:val="28"/>
+              </w:rPr>
+              <w:t>Sertifikalar</w:t>
+            </w:r>
           </w:p>
         </w:tc>
         <w:tc>
@@ -1734,7 +1635,7 @@
                 <w:sz w:val="20"/>
                 <w:szCs w:val="20"/>
               </w:rPr>
-              <w:t xml:space="preserve">    Hammade Giriş Kalite Kontrol,        Radyasyon Ölçümü ,    </w:t>
+              <w:t xml:space="preserve">    UT,    </w:t>
             </w:r>
           </w:p>
           <w:p>
@@ -1798,7 +1699,7 @@
                 <w:sz w:val="24"/>
                 <w:szCs w:val="24"/>
               </w:rPr>
-              <w:t>Delivery Type</w:t>
+              <w:t>Teslim Tipi</w:t>
             </w:r>
           </w:p>
         </w:tc>
@@ -1824,7 +1725,7 @@
                 <w:sz w:val="24"/>
                 <w:szCs w:val="24"/>
               </w:rPr>
-              <w:t xml:space="preserve">VNTFT</w:t>
+              <w:t xml:space="preserve">ARAS</w:t>
             </w:r>
           </w:p>
         </w:tc>
@@ -1852,7 +1753,16 @@
                 <w:sz w:val="24"/>
                 <w:szCs w:val="24"/>
               </w:rPr>
-              <w:t xml:space="preserve">Packaging </w:t>
+              <w:t>Pa</w:t>
+            </w:r>
+            <w:r>
+              <w:rPr>
+                <w:b w:val="0"/>
+                <w:bCs w:val="0"/>
+                <w:sz w:val="24"/>
+                <w:szCs w:val="24"/>
+              </w:rPr>
+              <w:t>ketleme</w:t>
             </w:r>
           </w:p>
         </w:tc>
@@ -1878,7 +1788,7 @@
                 <w:sz w:val="24"/>
                 <w:szCs w:val="24"/>
               </w:rPr>
-              <w:t xml:space="preserve">true</w:t>
+              <w:t xml:space="preserve">var</w:t>
             </w:r>
           </w:p>
         </w:tc>
@@ -1930,6 +1840,7 @@
         </w:rPr>
         <w:t/>
       </w:r>
+      <w:proofErr w:type="gramStart"/>
       <w:r>
         <w:rPr>
           <w:rFonts w:ascii="Calibri" w:hAnsi="Calibri" w:eastAsia="Calibri" w:cs="Calibri" w:asciiTheme="minorAscii" w:hAnsiTheme="minorAscii" w:eastAsiaTheme="minorAscii" w:cstheme="minorAscii"/>
@@ -1940,6 +1851,7 @@
         </w:rPr>
         <w:t xml:space="preserve">Important</w:t>
       </w:r>
+      <w:proofErr w:type="gramEnd"/>
       <w:r>
         <w:rPr>
           <w:rFonts w:ascii="Calibri" w:hAnsi="Calibri" w:eastAsia="Calibri" w:cs="Calibri" w:asciiTheme="minorAscii" w:hAnsiTheme="minorAscii" w:eastAsiaTheme="minorAscii" w:cstheme="minorAscii"/>
@@ -1950,6 +1862,7 @@
         </w:rPr>
         <w:t xml:space="preserve"> </w:t>
       </w:r>
+      <w:proofErr w:type="spellStart"/>
       <w:r>
         <w:rPr>
           <w:rFonts w:ascii="Calibri" w:hAnsi="Calibri" w:eastAsia="Calibri" w:cs="Calibri" w:asciiTheme="minorAscii" w:hAnsiTheme="minorAscii" w:eastAsiaTheme="minorAscii" w:cstheme="minorAscii"/>
@@ -1960,6 +1873,7 @@
         </w:rPr>
         <w:t xml:space="preserve">Note</w:t>
       </w:r>
+      <w:proofErr w:type="spellEnd"/>
       <w:r>
         <w:rPr>
           <w:rFonts w:ascii="Calibri" w:hAnsi="Calibri" w:eastAsia="Calibri" w:cs="Calibri" w:asciiTheme="minorAscii" w:hAnsiTheme="minorAscii" w:eastAsiaTheme="minorAscii" w:cstheme="minorAscii"/>
@@ -1975,27 +1889,10 @@
           <w:rFonts w:ascii="Calibri" w:hAnsi="Calibri" w:eastAsia="Calibri" w:cs="Calibri" w:asciiTheme="minorAscii" w:hAnsiTheme="minorAscii" w:eastAsiaTheme="minorAscii" w:cstheme="minorAscii"/>
           <w:b w:val="0"/>
           <w:bCs w:val="0"/>
-          <w:i w:val="0"/>
-          <w:iCs w:val="0"/>
-          <w:caps w:val="0"/>
-          <w:smallCaps w:val="0"/>
-          <w:noProof w:val="0"/>
-          <w:color w:val="202124"/>
-          <w:sz w:val="20"/>
-          <w:szCs w:val="20"/>
-          <w:lang w:val="en"/>
-        </w:rPr>
-        <w:t xml:space="preserve">Packaging should be made in accordance with material weights</w:t>
-      </w:r>
-      <w:r>
-        <w:rPr>
-          <w:rFonts w:ascii="Calibri" w:hAnsi="Calibri" w:eastAsia="Calibri" w:cs="Calibri" w:asciiTheme="minorAscii" w:hAnsiTheme="minorAscii" w:eastAsiaTheme="minorAscii" w:cstheme="minorAscii"/>
-          <w:b w:val="0"/>
-          <w:bCs w:val="0"/>
           <w:sz w:val="20"/>
           <w:szCs w:val="20"/>
         </w:rPr>
-        <w:t xml:space="preserve"> </w:t>
+        <w:t xml:space="preserve">Malzeme ağırlıklarına uygun paketleme yapılmalıdır. </w:t>
       </w:r>
       <w:r>
         <w:rPr>
@@ -2007,6 +1904,18 @@
         </w:rPr>
         <w:t/>
       </w:r>
+      <w:proofErr w:type="spellStart"/>
+      <w:r>
+        <w:rPr>
+          <w:rFonts w:ascii="Calibri" w:hAnsi="Calibri" w:eastAsia="Calibri" w:cs="Calibri" w:asciiTheme="minorAscii" w:hAnsiTheme="minorAscii" w:eastAsiaTheme="minorAscii" w:cstheme="minorAscii"/>
+          <w:b w:val="0"/>
+          <w:bCs w:val="0"/>
+          <w:sz w:val="20"/>
+          <w:szCs w:val="20"/>
+        </w:rPr>
+        <w:t/>
+      </w:r>
+      <w:proofErr w:type="spellEnd"/>
       <w:r>
         <w:rPr>
           <w:rFonts w:ascii="Calibri" w:hAnsi="Calibri" w:eastAsia="Calibri" w:cs="Calibri" w:asciiTheme="minorAscii" w:hAnsiTheme="minorAscii" w:eastAsiaTheme="minorAscii" w:cstheme="minorAscii"/>

</xml_diff>